<commit_message>
caffeine addiction round 2
</commit_message>
<xml_diff>
--- a/Programación/Tema6/Liga-e-sports/Tarea 6 Gestión de errores.docx
+++ b/Programación/Tema6/Liga-e-sports/Tarea 6 Gestión de errores.docx
@@ -612,7 +612,7 @@
         </w:rPr>
         <w:fldChar w:fldCharType="separate"/>
       </w:r>
-      <w:hyperlink w:anchor="_Toc167404235" w:history="1">
+      <w:hyperlink w:anchor="_Toc167406570" w:history="1">
         <w:r>
           <w:rPr>
             <w:rStyle w:val="Hipervnculo"/>
@@ -660,7 +660,7 @@
             <w:noProof/>
             <w:webHidden/>
           </w:rPr>
-          <w:instrText xml:space="preserve"> PAGEREF _Toc167404235 \h </w:instrText>
+          <w:instrText xml:space="preserve"> PAGEREF _Toc167406570 \h </w:instrText>
         </w:r>
         <w:r>
           <w:rPr>
@@ -710,7 +710,7 @@
           <w14:ligatures w14:val="standardContextual"/>
         </w:rPr>
       </w:pPr>
-      <w:hyperlink w:anchor="_Toc167404236" w:history="1">
+      <w:hyperlink w:anchor="_Toc167406571" w:history="1">
         <w:r>
           <w:rPr>
             <w:rStyle w:val="Hipervnculo"/>
@@ -758,7 +758,7 @@
             <w:noProof/>
             <w:webHidden/>
           </w:rPr>
-          <w:instrText xml:space="preserve"> PAGEREF _Toc167404236 \h </w:instrText>
+          <w:instrText xml:space="preserve"> PAGEREF _Toc167406571 \h </w:instrText>
         </w:r>
         <w:r>
           <w:rPr>
@@ -808,7 +808,7 @@
           <w14:ligatures w14:val="standardContextual"/>
         </w:rPr>
       </w:pPr>
-      <w:hyperlink w:anchor="_Toc167404237" w:history="1">
+      <w:hyperlink w:anchor="_Toc167406572" w:history="1">
         <w:r>
           <w:rPr>
             <w:rStyle w:val="Hipervnculo"/>
@@ -856,7 +856,7 @@
             <w:noProof/>
             <w:webHidden/>
           </w:rPr>
-          <w:instrText xml:space="preserve"> PAGEREF _Toc167404237 \h </w:instrText>
+          <w:instrText xml:space="preserve"> PAGEREF _Toc167406572 \h </w:instrText>
         </w:r>
         <w:r>
           <w:rPr>
@@ -906,7 +906,7 @@
           <w14:ligatures w14:val="standardContextual"/>
         </w:rPr>
       </w:pPr>
-      <w:hyperlink w:anchor="_Toc167404238" w:history="1">
+      <w:hyperlink w:anchor="_Toc167406573" w:history="1">
         <w:r>
           <w:rPr>
             <w:rStyle w:val="Hipervnculo"/>
@@ -954,7 +954,7 @@
             <w:noProof/>
             <w:webHidden/>
           </w:rPr>
-          <w:instrText xml:space="preserve"> PAGEREF _Toc167404238 \h </w:instrText>
+          <w:instrText xml:space="preserve"> PAGEREF _Toc167406573 \h </w:instrText>
         </w:r>
         <w:r>
           <w:rPr>
@@ -1004,7 +1004,7 @@
           <w14:ligatures w14:val="standardContextual"/>
         </w:rPr>
       </w:pPr>
-      <w:hyperlink w:anchor="_Toc167404239" w:history="1">
+      <w:hyperlink w:anchor="_Toc167406574" w:history="1">
         <w:r>
           <w:rPr>
             <w:rStyle w:val="Hipervnculo"/>
@@ -1052,7 +1052,7 @@
             <w:noProof/>
             <w:webHidden/>
           </w:rPr>
-          <w:instrText xml:space="preserve"> PAGEREF _Toc167404239 \h </w:instrText>
+          <w:instrText xml:space="preserve"> PAGEREF _Toc167406574 \h </w:instrText>
         </w:r>
         <w:r>
           <w:rPr>
@@ -1102,7 +1102,7 @@
           <w14:ligatures w14:val="standardContextual"/>
         </w:rPr>
       </w:pPr>
-      <w:hyperlink w:anchor="_Toc167404240" w:history="1">
+      <w:hyperlink w:anchor="_Toc167406575" w:history="1">
         <w:r>
           <w:rPr>
             <w:rStyle w:val="Hipervnculo"/>
@@ -1150,7 +1150,7 @@
             <w:noProof/>
             <w:webHidden/>
           </w:rPr>
-          <w:instrText xml:space="preserve"> PAGEREF _Toc167404240 \h </w:instrText>
+          <w:instrText xml:space="preserve"> PAGEREF _Toc167406575 \h </w:instrText>
         </w:r>
         <w:r>
           <w:rPr>
@@ -1200,7 +1200,7 @@
           <w14:ligatures w14:val="standardContextual"/>
         </w:rPr>
       </w:pPr>
-      <w:hyperlink w:anchor="_Toc167404241" w:history="1">
+      <w:hyperlink w:anchor="_Toc167406576" w:history="1">
         <w:r>
           <w:rPr>
             <w:rStyle w:val="Hipervnculo"/>
@@ -1248,7 +1248,7 @@
             <w:noProof/>
             <w:webHidden/>
           </w:rPr>
-          <w:instrText xml:space="preserve"> PAGEREF _Toc167404241 \h </w:instrText>
+          <w:instrText xml:space="preserve"> PAGEREF _Toc167406576 \h </w:instrText>
         </w:r>
         <w:r>
           <w:rPr>
@@ -1298,7 +1298,7 @@
           <w14:ligatures w14:val="standardContextual"/>
         </w:rPr>
       </w:pPr>
-      <w:hyperlink w:anchor="_Toc167404242" w:history="1">
+      <w:hyperlink w:anchor="_Toc167406577" w:history="1">
         <w:r>
           <w:rPr>
             <w:rStyle w:val="Hipervnculo"/>
@@ -1346,7 +1346,7 @@
             <w:noProof/>
             <w:webHidden/>
           </w:rPr>
-          <w:instrText xml:space="preserve"> PAGEREF _Toc167404242 \h </w:instrText>
+          <w:instrText xml:space="preserve"> PAGEREF _Toc167406577 \h </w:instrText>
         </w:r>
         <w:r>
           <w:rPr>
@@ -1396,7 +1396,7 @@
           <w14:ligatures w14:val="standardContextual"/>
         </w:rPr>
       </w:pPr>
-      <w:hyperlink w:anchor="_Toc167404243" w:history="1">
+      <w:hyperlink w:anchor="_Toc167406578" w:history="1">
         <w:r>
           <w:rPr>
             <w:rStyle w:val="Hipervnculo"/>
@@ -1444,7 +1444,7 @@
             <w:noProof/>
             <w:webHidden/>
           </w:rPr>
-          <w:instrText xml:space="preserve"> PAGEREF _Toc167404243 \h </w:instrText>
+          <w:instrText xml:space="preserve"> PAGEREF _Toc167406578 \h </w:instrText>
         </w:r>
         <w:r>
           <w:rPr>
@@ -1465,6 +1465,104 @@
             <w:webHidden/>
           </w:rPr>
           <w:t>6</w:t>
+        </w:r>
+        <w:r>
+          <w:rPr>
+            <w:noProof/>
+            <w:webHidden/>
+          </w:rPr>
+          <w:fldChar w:fldCharType="end"/>
+        </w:r>
+      </w:hyperlink>
+    </w:p>
+    <w:p>
+      <w:pPr>
+        <w:pStyle w:val="TDC1"/>
+        <w:tabs>
+          <w:tab w:val="left" w:pos="660"/>
+          <w:tab w:val="right" w:leader="underscore" w:pos="9019"/>
+        </w:tabs>
+        <w:rPr>
+          <w:rFonts w:eastAsiaTheme="minorEastAsia" w:cstheme="minorBidi"/>
+          <w:b w:val="0"/>
+          <w:bCs w:val="0"/>
+          <w:i w:val="0"/>
+          <w:iCs w:val="0"/>
+          <w:noProof/>
+          <w:kern w:val="2"/>
+          <w:lang w:val="es-ES"/>
+          <w14:ligatures w14:val="standardContextual"/>
+        </w:rPr>
+      </w:pPr>
+      <w:hyperlink w:anchor="_Toc167406579" w:history="1">
+        <w:r>
+          <w:rPr>
+            <w:rStyle w:val="Hipervnculo"/>
+            <w:noProof/>
+          </w:rPr>
+          <w:t>6.</w:t>
+        </w:r>
+        <w:r>
+          <w:rPr>
+            <w:rFonts w:eastAsiaTheme="minorEastAsia" w:cstheme="minorBidi"/>
+            <w:b w:val="0"/>
+            <w:bCs w:val="0"/>
+            <w:i w:val="0"/>
+            <w:iCs w:val="0"/>
+            <w:noProof/>
+            <w:kern w:val="2"/>
+            <w:lang w:val="es-ES"/>
+            <w14:ligatures w14:val="standardContextual"/>
+          </w:rPr>
+          <w:tab/>
+        </w:r>
+        <w:r>
+          <w:rPr>
+            <w:rStyle w:val="Hipervnculo"/>
+            <w:noProof/>
+          </w:rPr>
+          <w:t>Pruebas</w:t>
+        </w:r>
+        <w:r>
+          <w:rPr>
+            <w:noProof/>
+            <w:webHidden/>
+          </w:rPr>
+          <w:tab/>
+        </w:r>
+        <w:r>
+          <w:rPr>
+            <w:noProof/>
+            <w:webHidden/>
+          </w:rPr>
+          <w:fldChar w:fldCharType="begin"/>
+        </w:r>
+        <w:r>
+          <w:rPr>
+            <w:noProof/>
+            <w:webHidden/>
+          </w:rPr>
+          <w:instrText xml:space="preserve"> PAGEREF _Toc167406579 \h </w:instrText>
+        </w:r>
+        <w:r>
+          <w:rPr>
+            <w:noProof/>
+            <w:webHidden/>
+          </w:rPr>
+        </w:r>
+        <w:r>
+          <w:rPr>
+            <w:noProof/>
+            <w:webHidden/>
+          </w:rPr>
+          <w:fldChar w:fldCharType="separate"/>
+        </w:r>
+        <w:r>
+          <w:rPr>
+            <w:noProof/>
+            <w:webHidden/>
+          </w:rPr>
+          <w:t>7</w:t>
         </w:r>
         <w:r>
           <w:rPr>
@@ -1517,7 +1615,7 @@
         <w:lastRenderedPageBreak/>
         <w:t xml:space="preserve"> </w:t>
       </w:r>
-      <w:bookmarkStart w:id="1" w:name="_Toc167404235"/>
+      <w:bookmarkStart w:id="1" w:name="_Toc167406570"/>
       <w:r>
         <w:t>Introducción</w:t>
       </w:r>
@@ -1610,7 +1708,7 @@
       <w:r>
         <w:t xml:space="preserve"> </w:t>
       </w:r>
-      <w:bookmarkStart w:id="3" w:name="_Toc167404236"/>
+      <w:bookmarkStart w:id="3" w:name="_Toc167406571"/>
       <w:r>
         <w:t>Alcance del sistema</w:t>
       </w:r>
@@ -1729,7 +1827,7 @@
         <w:lastRenderedPageBreak/>
         <w:t xml:space="preserve"> </w:t>
       </w:r>
-      <w:bookmarkStart w:id="5" w:name="_Toc167404237"/>
+      <w:bookmarkStart w:id="5" w:name="_Toc167406572"/>
       <w:r>
         <w:t>Requisitos específicos</w:t>
       </w:r>
@@ -1747,7 +1845,7 @@
         <w:jc w:val="both"/>
       </w:pPr>
       <w:bookmarkStart w:id="6" w:name="_yl904z27imlr" w:colFirst="0" w:colLast="0"/>
-      <w:bookmarkStart w:id="7" w:name="_Toc167404238"/>
+      <w:bookmarkStart w:id="7" w:name="_Toc167406573"/>
       <w:bookmarkEnd w:id="6"/>
       <w:r>
         <w:t>Gestor de jugadores:</w:t>
@@ -2025,7 +2123,7 @@
         <w:spacing w:after="0"/>
         <w:jc w:val="both"/>
       </w:pPr>
-      <w:bookmarkStart w:id="8" w:name="_Toc167404239"/>
+      <w:bookmarkStart w:id="8" w:name="_Toc167406574"/>
       <w:r>
         <w:t xml:space="preserve">Gestor de </w:t>
       </w:r>
@@ -2364,7 +2462,7 @@
         <w:spacing w:after="0"/>
         <w:jc w:val="both"/>
       </w:pPr>
-      <w:bookmarkStart w:id="9" w:name="_Toc167404240"/>
+      <w:bookmarkStart w:id="9" w:name="_Toc167406575"/>
       <w:r>
         <w:t xml:space="preserve">Gestor de </w:t>
       </w:r>
@@ -2881,7 +2979,7 @@
         <w:spacing w:after="0"/>
         <w:jc w:val="both"/>
       </w:pPr>
-      <w:bookmarkStart w:id="10" w:name="_Toc167404241"/>
+      <w:bookmarkStart w:id="10" w:name="_Toc167406576"/>
       <w:r>
         <w:t>Extras:</w:t>
       </w:r>
@@ -3185,7 +3283,7 @@
           <w:color w:val="FF0000"/>
         </w:rPr>
       </w:pPr>
-      <w:bookmarkStart w:id="11" w:name="_Toc167404242"/>
+      <w:bookmarkStart w:id="11" w:name="_Toc167406577"/>
       <w:r>
         <w:t>Requisitos funcionales</w:t>
       </w:r>
@@ -3823,7 +3921,7 @@
         </w:numPr>
         <w:jc w:val="both"/>
       </w:pPr>
-      <w:bookmarkStart w:id="12" w:name="_Toc167404243"/>
+      <w:bookmarkStart w:id="12" w:name="_Toc167406578"/>
       <w:r>
         <w:lastRenderedPageBreak/>
         <w:t>Diagrama de clases</w:t>
@@ -3840,6 +3938,7 @@
       </w:pPr>
       <w:r>
         <w:rPr>
+          <w:noProof/>
           <w:color w:val="FF0000"/>
         </w:rPr>
         <w:drawing>
@@ -3910,9 +4009,11 @@
         </w:numPr>
         <w:jc w:val="both"/>
       </w:pPr>
+      <w:bookmarkStart w:id="13" w:name="_Toc167406579"/>
       <w:r>
         <w:t>Pruebas</w:t>
       </w:r>
+      <w:bookmarkEnd w:id="13"/>
     </w:p>
     <w:tbl>
       <w:tblPr>
@@ -4774,7 +4875,6 @@
       <w:pPr>
         <w:spacing w:line="240" w:lineRule="auto"/>
         <w:jc w:val="both"/>
-        <w:cnfStyle w:val="101000000000" w:firstRow="1" w:lastRow="0" w:firstColumn="1" w:lastColumn="0" w:oddVBand="0" w:evenVBand="0" w:oddHBand="0" w:evenHBand="0" w:firstRowFirstColumn="0" w:firstRowLastColumn="0" w:lastRowFirstColumn="0" w:lastRowLastColumn="0"/>
         <w:rPr>
           <w:b/>
           <w:bCs/>
@@ -5313,6 +5413,9 @@
       <w:pStyle w:val="Encabezado"/>
     </w:pPr>
     <w:r>
+      <w:rPr>
+        <w:noProof/>
+      </w:rPr>
       <w:drawing>
         <wp:inline distT="0" distB="0" distL="0" distR="0" wp14:anchorId="2F52116A" wp14:editId="50670FDE">
           <wp:extent cx="5733415" cy="1078230"/>

</xml_diff>